<commit_message>
Atualização do Tutorial Criando a Base de Dados Iniciativa21 no Workbench e Testando o Projeto
</commit_message>
<xml_diff>
--- a/Criando a base de dados Iniciativa21 no Workbench e Testando o Projeto.docx
+++ b/Criando a base de dados Iniciativa21 no Workbench e Testando o Projeto.docx
@@ -1305,7 +1305,7 @@
     </w:p>
     <w:p>
       <w:pPr>
-        <w:pStyle w:val="PargrafodaLista"/>
+        <w:jc w:val="center"/>
         <w:rPr>
           <w:sz w:val="24"/>
           <w:szCs w:val="24"/>
@@ -1316,11 +1316,165 @@
           <w:noProof/>
           <w:lang w:eastAsia="pt-BR"/>
         </w:rPr>
+        <mc:AlternateContent>
+          <mc:Choice Requires="wps">
+            <w:drawing>
+              <wp:anchor distT="0" distB="0" distL="114300" distR="114300" simplePos="0" relativeHeight="251689984" behindDoc="0" locked="0" layoutInCell="1" allowOverlap="1" wp14:anchorId="193A035E" wp14:editId="619FE6EB">
+                <wp:simplePos x="0" y="0"/>
+                <wp:positionH relativeFrom="column">
+                  <wp:posOffset>1062990</wp:posOffset>
+                </wp:positionH>
+                <wp:positionV relativeFrom="paragraph">
+                  <wp:posOffset>1364615</wp:posOffset>
+                </wp:positionV>
+                <wp:extent cx="838200" cy="171450"/>
+                <wp:effectExtent l="0" t="19050" r="38100" b="38100"/>
+                <wp:wrapNone/>
+                <wp:docPr id="15" name="Seta para a direita 15"/>
+                <wp:cNvGraphicFramePr/>
+                <a:graphic xmlns:a="http://schemas.openxmlformats.org/drawingml/2006/main">
+                  <a:graphicData uri="http://schemas.microsoft.com/office/word/2010/wordprocessingShape">
+                    <wps:wsp>
+                      <wps:cNvSpPr/>
+                      <wps:spPr>
+                        <a:xfrm>
+                          <a:off x="0" y="0"/>
+                          <a:ext cx="838200" cy="171450"/>
+                        </a:xfrm>
+                        <a:prstGeom prst="rightArrow">
+                          <a:avLst/>
+                        </a:prstGeom>
+                      </wps:spPr>
+                      <wps:style>
+                        <a:lnRef idx="2">
+                          <a:schemeClr val="accent2">
+                            <a:shade val="50000"/>
+                          </a:schemeClr>
+                        </a:lnRef>
+                        <a:fillRef idx="1">
+                          <a:schemeClr val="accent2"/>
+                        </a:fillRef>
+                        <a:effectRef idx="0">
+                          <a:schemeClr val="accent2"/>
+                        </a:effectRef>
+                        <a:fontRef idx="minor">
+                          <a:schemeClr val="lt1"/>
+                        </a:fontRef>
+                      </wps:style>
+                      <wps:bodyPr rot="0" spcFirstLastPara="0" vertOverflow="overflow" horzOverflow="overflow" vert="horz" wrap="square" lIns="91440" tIns="45720" rIns="91440" bIns="45720" numCol="1" spcCol="0" rtlCol="0" fromWordArt="0" anchor="ctr" anchorCtr="0" forceAA="0" compatLnSpc="1">
+                        <a:prstTxWarp prst="textNoShape">
+                          <a:avLst/>
+                        </a:prstTxWarp>
+                        <a:noAutofit/>
+                      </wps:bodyPr>
+                    </wps:wsp>
+                  </a:graphicData>
+                </a:graphic>
+              </wp:anchor>
+            </w:drawing>
+          </mc:Choice>
+          <mc:Fallback>
+            <w:pict>
+              <v:shapetype id="_x0000_t13" coordsize="21600,21600" o:spt="13" adj="16200,5400" path="m@0,l@0@1,0@1,0@2@0@2@0,21600,21600,10800xe">
+                <v:stroke joinstyle="miter"/>
+                <v:formulas>
+                  <v:f eqn="val #0"/>
+                  <v:f eqn="val #1"/>
+                  <v:f eqn="sum height 0 #1"/>
+                  <v:f eqn="sum 10800 0 #1"/>
+                  <v:f eqn="sum width 0 #0"/>
+                  <v:f eqn="prod @4 @3 10800"/>
+                  <v:f eqn="sum width 0 @5"/>
+                </v:formulas>
+                <v:path o:connecttype="custom" o:connectlocs="@0,0;0,10800;@0,21600;21600,10800" o:connectangles="270,180,90,0" textboxrect="0,@1,@6,@2"/>
+                <v:handles>
+                  <v:h position="#0,#1" xrange="0,21600" yrange="0,10800"/>
+                </v:handles>
+              </v:shapetype>
+              <v:shape id="Seta para a direita 15" o:spid="_x0000_s1026" type="#_x0000_t13" style="position:absolute;margin-left:83.7pt;margin-top:107.45pt;width:66pt;height:13.5pt;z-index:251689984;visibility:visible;mso-wrap-style:square;mso-wrap-distance-left:9pt;mso-wrap-distance-top:0;mso-wrap-distance-right:9pt;mso-wrap-distance-bottom:0;mso-position-horizontal:absolute;mso-position-horizontal-relative:text;mso-position-vertical:absolute;mso-position-vertical-relative:text;v-text-anchor:middle" o:gfxdata="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" adj="19391" fillcolor="#c0504d [3205]" strokecolor="#622423 [1605]" strokeweight="2pt"/>
+            </w:pict>
+          </mc:Fallback>
+        </mc:AlternateContent>
+      </w:r>
+      <w:r>
+        <w:rPr>
+          <w:noProof/>
+          <w:lang w:eastAsia="pt-BR"/>
+        </w:rPr>
+        <mc:AlternateContent>
+          <mc:Choice Requires="wps">
+            <w:drawing>
+              <wp:anchor distT="0" distB="0" distL="114300" distR="114300" simplePos="0" relativeHeight="251687936" behindDoc="0" locked="0" layoutInCell="1" allowOverlap="1" wp14:anchorId="6BACC950" wp14:editId="5EB3EFC2">
+                <wp:simplePos x="0" y="0"/>
+                <wp:positionH relativeFrom="column">
+                  <wp:posOffset>939165</wp:posOffset>
+                </wp:positionH>
+                <wp:positionV relativeFrom="paragraph">
+                  <wp:posOffset>840740</wp:posOffset>
+                </wp:positionV>
+                <wp:extent cx="838200" cy="171450"/>
+                <wp:effectExtent l="0" t="19050" r="38100" b="38100"/>
+                <wp:wrapNone/>
+                <wp:docPr id="14" name="Seta para a direita 14"/>
+                <wp:cNvGraphicFramePr/>
+                <a:graphic xmlns:a="http://schemas.openxmlformats.org/drawingml/2006/main">
+                  <a:graphicData uri="http://schemas.microsoft.com/office/word/2010/wordprocessingShape">
+                    <wps:wsp>
+                      <wps:cNvSpPr/>
+                      <wps:spPr>
+                        <a:xfrm>
+                          <a:off x="0" y="0"/>
+                          <a:ext cx="838200" cy="171450"/>
+                        </a:xfrm>
+                        <a:prstGeom prst="rightArrow">
+                          <a:avLst/>
+                        </a:prstGeom>
+                      </wps:spPr>
+                      <wps:style>
+                        <a:lnRef idx="2">
+                          <a:schemeClr val="accent2">
+                            <a:shade val="50000"/>
+                          </a:schemeClr>
+                        </a:lnRef>
+                        <a:fillRef idx="1">
+                          <a:schemeClr val="accent2"/>
+                        </a:fillRef>
+                        <a:effectRef idx="0">
+                          <a:schemeClr val="accent2"/>
+                        </a:effectRef>
+                        <a:fontRef idx="minor">
+                          <a:schemeClr val="lt1"/>
+                        </a:fontRef>
+                      </wps:style>
+                      <wps:bodyPr rot="0" spcFirstLastPara="0" vertOverflow="overflow" horzOverflow="overflow" vert="horz" wrap="square" lIns="91440" tIns="45720" rIns="91440" bIns="45720" numCol="1" spcCol="0" rtlCol="0" fromWordArt="0" anchor="ctr" anchorCtr="0" forceAA="0" compatLnSpc="1">
+                        <a:prstTxWarp prst="textNoShape">
+                          <a:avLst/>
+                        </a:prstTxWarp>
+                        <a:noAutofit/>
+                      </wps:bodyPr>
+                    </wps:wsp>
+                  </a:graphicData>
+                </a:graphic>
+              </wp:anchor>
+            </w:drawing>
+          </mc:Choice>
+          <mc:Fallback>
+            <w:pict>
+              <v:shape id="Seta para a direita 14" o:spid="_x0000_s1026" type="#_x0000_t13" style="position:absolute;margin-left:73.95pt;margin-top:66.2pt;width:66pt;height:13.5pt;z-index:251687936;visibility:visible;mso-wrap-style:square;mso-wrap-distance-left:9pt;mso-wrap-distance-top:0;mso-wrap-distance-right:9pt;mso-wrap-distance-bottom:0;mso-position-horizontal:absolute;mso-position-horizontal-relative:text;mso-position-vertical:absolute;mso-position-vertical-relative:text;v-text-anchor:middle" o:gfxdata="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" adj="19391" fillcolor="#c0504d [3205]" strokecolor="#622423 [1605]" strokeweight="2pt"/>
+            </w:pict>
+          </mc:Fallback>
+        </mc:AlternateContent>
+      </w:r>
+      <w:r>
+        <w:rPr>
+          <w:noProof/>
+          <w:lang w:eastAsia="pt-BR"/>
+        </w:rPr>
         <w:drawing>
-          <wp:inline distT="0" distB="0" distL="0" distR="0" wp14:anchorId="18C55004" wp14:editId="649B73EE">
-            <wp:extent cx="4714875" cy="2545755"/>
-            <wp:effectExtent l="0" t="0" r="0" b="6985"/>
-            <wp:docPr id="17" name="Imagem 17"/>
+          <wp:inline distT="0" distB="0" distL="0" distR="0" wp14:anchorId="4778A107" wp14:editId="79C65870">
+            <wp:extent cx="1847850" cy="2076450"/>
+            <wp:effectExtent l="0" t="0" r="0" b="0"/>
+            <wp:docPr id="3" name="Imagem 3"/>
             <wp:cNvGraphicFramePr>
               <a:graphicFrameLocks xmlns:a="http://schemas.openxmlformats.org/drawingml/2006/main" noChangeAspect="1"/>
             </wp:cNvGraphicFramePr>
@@ -1340,6 +1494,74 @@
                   <pic:spPr>
                     <a:xfrm>
                       <a:off x="0" y="0"/>
+                      <a:ext cx="1847850" cy="2076450"/>
+                    </a:xfrm>
+                    <a:prstGeom prst="rect">
+                      <a:avLst/>
+                    </a:prstGeom>
+                  </pic:spPr>
+                </pic:pic>
+              </a:graphicData>
+            </a:graphic>
+          </wp:inline>
+        </w:drawing>
+      </w:r>
+    </w:p>
+    <w:p>
+      <w:pPr>
+        <w:pStyle w:val="PargrafodaLista"/>
+        <w:rPr>
+          <w:sz w:val="24"/>
+          <w:szCs w:val="24"/>
+        </w:rPr>
+      </w:pPr>
+    </w:p>
+    <w:p>
+      <w:pPr>
+        <w:pStyle w:val="PargrafodaLista"/>
+        <w:rPr>
+          <w:sz w:val="24"/>
+          <w:szCs w:val="24"/>
+        </w:rPr>
+      </w:pPr>
+    </w:p>
+    <w:p>
+      <w:pPr>
+        <w:pStyle w:val="PargrafodaLista"/>
+        <w:rPr>
+          <w:sz w:val="24"/>
+          <w:szCs w:val="24"/>
+        </w:rPr>
+      </w:pPr>
+      <w:r>
+        <w:rPr>
+          <w:noProof/>
+          <w:lang w:eastAsia="pt-BR"/>
+        </w:rPr>
+        <w:drawing>
+          <wp:inline distT="0" distB="0" distL="0" distR="0" wp14:anchorId="4CDB198A" wp14:editId="0C6F9E2D">
+            <wp:extent cx="4714875" cy="2545755"/>
+            <wp:effectExtent l="0" t="0" r="0" b="6985"/>
+            <wp:docPr id="17" name="Imagem 17"/>
+            <wp:cNvGraphicFramePr>
+              <a:graphicFrameLocks xmlns:a="http://schemas.openxmlformats.org/drawingml/2006/main" noChangeAspect="1"/>
+            </wp:cNvGraphicFramePr>
+            <a:graphic xmlns:a="http://schemas.openxmlformats.org/drawingml/2006/main">
+              <a:graphicData uri="http://schemas.openxmlformats.org/drawingml/2006/picture">
+                <pic:pic xmlns:pic="http://schemas.openxmlformats.org/drawingml/2006/picture">
+                  <pic:nvPicPr>
+                    <pic:cNvPr id="0" name=""/>
+                    <pic:cNvPicPr/>
+                  </pic:nvPicPr>
+                  <pic:blipFill>
+                    <a:blip r:embed="rId16"/>
+                    <a:stretch>
+                      <a:fillRect/>
+                    </a:stretch>
+                  </pic:blipFill>
+                  <pic:spPr>
+                    <a:xfrm>
+                      <a:off x="0" y="0"/>
                       <a:ext cx="4716580" cy="2546676"/>
                     </a:xfrm>
                     <a:prstGeom prst="rect">
@@ -1370,21 +1592,31 @@
           <w:szCs w:val="24"/>
         </w:rPr>
       </w:pPr>
+    </w:p>
+    <w:p>
+      <w:pPr>
+        <w:pStyle w:val="PargrafodaLista"/>
+        <w:rPr>
+          <w:sz w:val="24"/>
+          <w:szCs w:val="24"/>
+        </w:rPr>
+      </w:pPr>
       <w:r>
         <w:rPr>
           <w:noProof/>
           <w:lang w:eastAsia="pt-BR"/>
         </w:rPr>
+        <w:lastRenderedPageBreak/>
         <mc:AlternateContent>
           <mc:Choice Requires="wps">
             <w:drawing>
-              <wp:anchor distT="0" distB="0" distL="114300" distR="114300" simplePos="0" relativeHeight="251677696" behindDoc="0" locked="0" layoutInCell="1" allowOverlap="1" wp14:anchorId="5E9E2B06" wp14:editId="74E55F8A">
+              <wp:anchor distT="0" distB="0" distL="114300" distR="114300" simplePos="0" relativeHeight="251692032" behindDoc="0" locked="0" layoutInCell="1" allowOverlap="1" wp14:anchorId="488F260D" wp14:editId="36B38CB3">
                 <wp:simplePos x="0" y="0"/>
                 <wp:positionH relativeFrom="column">
-                  <wp:posOffset>4444365</wp:posOffset>
+                  <wp:posOffset>3968115</wp:posOffset>
                 </wp:positionH>
                 <wp:positionV relativeFrom="paragraph">
-                  <wp:posOffset>208915</wp:posOffset>
+                  <wp:posOffset>-579755</wp:posOffset>
                 </wp:positionV>
                 <wp:extent cx="1885950" cy="1714500"/>
                 <wp:effectExtent l="0" t="0" r="19050" b="247650"/>
@@ -1526,7 +1758,7 @@
                   <v:h position="#0,#1"/>
                 </v:handles>
               </v:shapetype>
-              <v:shape id="Texto explicativo retangular 25" o:spid="_x0000_s1026" type="#_x0000_t61" style="position:absolute;left:0;text-align:left;margin-left:349.95pt;margin-top:16.45pt;width:148.5pt;height:135pt;z-index:251677696;visibility:visible;mso-wrap-style:square;mso-width-percent:0;mso-height-percent:0;mso-wrap-distance-left:9pt;mso-wrap-distance-top:0;mso-wrap-distance-right:9pt;mso-wrap-distance-bottom:0;mso-position-horizontal:absolute;mso-position-horizontal-relative:text;mso-position-vertical:absolute;mso-position-vertical-relative:text;mso-width-percent:0;mso-height-percent:0;mso-width-relative:margin;mso-height-relative:margin;v-text-anchor:middle" o:gfxdata="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" adj="6300,24300" fillcolor="#4f81bd [3204]" strokecolor="#243f60 [1604]" strokeweight="2pt">
+              <v:shape id="Texto explicativo retangular 25" o:spid="_x0000_s1026" type="#_x0000_t61" style="position:absolute;left:0;text-align:left;margin-left:312.45pt;margin-top:-45.65pt;width:148.5pt;height:135pt;z-index:251692032;visibility:visible;mso-wrap-style:square;mso-width-percent:0;mso-height-percent:0;mso-wrap-distance-left:9pt;mso-wrap-distance-top:0;mso-wrap-distance-right:9pt;mso-wrap-distance-bottom:0;mso-position-horizontal:absolute;mso-position-horizontal-relative:text;mso-position-vertical:absolute;mso-position-vertical-relative:text;mso-width-percent:0;mso-height-percent:0;mso-width-relative:margin;mso-height-relative:margin;v-text-anchor:middle" o:gfxdata="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" adj="6300,24300" fillcolor="#4f81bd [3204]" strokecolor="#243f60 [1604]" strokeweight="2pt">
                 <v:textbox>
                   <w:txbxContent>
                     <w:p>
@@ -1573,22 +1805,13 @@
           </mc:Fallback>
         </mc:AlternateContent>
       </w:r>
-    </w:p>
-    <w:p>
-      <w:pPr>
-        <w:pStyle w:val="PargrafodaLista"/>
-        <w:rPr>
-          <w:sz w:val="24"/>
-          <w:szCs w:val="24"/>
-        </w:rPr>
-      </w:pPr>
       <w:r>
         <w:rPr>
           <w:noProof/>
           <w:lang w:eastAsia="pt-BR"/>
         </w:rPr>
         <w:drawing>
-          <wp:inline distT="0" distB="0" distL="0" distR="0" wp14:anchorId="0DF24CC9" wp14:editId="23787145">
+          <wp:inline distT="0" distB="0" distL="0" distR="0" wp14:anchorId="3FB70615" wp14:editId="6B7134A9">
             <wp:extent cx="4657725" cy="2826757"/>
             <wp:effectExtent l="0" t="0" r="0" b="0"/>
             <wp:docPr id="24" name="Imagem 24"/>
@@ -1603,7 +1826,7 @@
                     <pic:cNvPicPr/>
                   </pic:nvPicPr>
                   <pic:blipFill>
-                    <a:blip r:embed="rId16"/>
+                    <a:blip r:embed="rId17"/>
                     <a:stretch>
                       <a:fillRect/>
                     </a:stretch>
@@ -1631,7 +1854,7 @@
         <mc:AlternateContent>
           <mc:Choice Requires="wps">
             <w:drawing>
-              <wp:anchor distT="0" distB="0" distL="114300" distR="114300" simplePos="0" relativeHeight="251675648" behindDoc="0" locked="0" layoutInCell="1" allowOverlap="1" wp14:anchorId="631E3BE1" wp14:editId="19EC0D2B">
+              <wp:anchor distT="0" distB="0" distL="114300" distR="114300" simplePos="0" relativeHeight="251675648" behindDoc="0" locked="0" layoutInCell="1" allowOverlap="1" wp14:anchorId="70FE19D9" wp14:editId="5F328DBF">
                 <wp:simplePos x="0" y="0"/>
                 <wp:positionH relativeFrom="column">
                   <wp:posOffset>853440</wp:posOffset>
@@ -1702,7 +1925,7 @@
         <mc:AlternateContent>
           <mc:Choice Requires="wps">
             <w:drawing>
-              <wp:anchor distT="0" distB="0" distL="114300" distR="114300" simplePos="0" relativeHeight="251676672" behindDoc="0" locked="0" layoutInCell="1" allowOverlap="1" wp14:anchorId="0FC1E9B7" wp14:editId="1D2FC2B6">
+              <wp:anchor distT="0" distB="0" distL="114300" distR="114300" simplePos="0" relativeHeight="251676672" behindDoc="0" locked="0" layoutInCell="1" allowOverlap="1" wp14:anchorId="3174B23A" wp14:editId="64E62CBD">
                 <wp:simplePos x="0" y="0"/>
                 <wp:positionH relativeFrom="column">
                   <wp:posOffset>948690</wp:posOffset>
@@ -1777,7 +2000,7 @@
         <mc:AlternateContent>
           <mc:Choice Requires="wps">
             <w:drawing>
-              <wp:anchor distT="0" distB="0" distL="114300" distR="114300" simplePos="0" relativeHeight="251671552" behindDoc="0" locked="0" layoutInCell="1" allowOverlap="1" wp14:anchorId="4C4D808E" wp14:editId="5449A984">
+              <wp:anchor distT="0" distB="0" distL="114300" distR="114300" simplePos="0" relativeHeight="251671552" behindDoc="0" locked="0" layoutInCell="1" allowOverlap="1" wp14:anchorId="6D4F4E69" wp14:editId="168006BC">
                 <wp:simplePos x="0" y="0"/>
                 <wp:positionH relativeFrom="column">
                   <wp:posOffset>920115</wp:posOffset>
@@ -1861,7 +2084,6 @@
           <w:sz w:val="24"/>
           <w:szCs w:val="24"/>
         </w:rPr>
-        <w:lastRenderedPageBreak/>
         <w:t xml:space="preserve">Coloque a senha de acordo com o seu arquivo do Spring, pois vai ser ele que vai fazer o vinculo com o </w:t>
       </w:r>
       <w:proofErr w:type="spellStart"/>
@@ -1988,7 +2210,7 @@
                     <pic:cNvPicPr/>
                   </pic:nvPicPr>
                   <pic:blipFill>
-                    <a:blip r:embed="rId17"/>
+                    <a:blip r:embed="rId18"/>
                     <a:stretch>
                       <a:fillRect/>
                     </a:stretch>
@@ -2141,7 +2363,7 @@
                     <pic:cNvPicPr/>
                   </pic:nvPicPr>
                   <pic:blipFill>
-                    <a:blip r:embed="rId18"/>
+                    <a:blip r:embed="rId19"/>
                     <a:stretch>
                       <a:fillRect/>
                     </a:stretch>
@@ -2193,6 +2415,7 @@
           <w:noProof/>
           <w:lang w:eastAsia="pt-BR"/>
         </w:rPr>
+        <w:lastRenderedPageBreak/>
         <mc:AlternateContent>
           <mc:Choice Requires="wps">
             <w:drawing>
@@ -2278,7 +2501,7 @@
                     <pic:cNvPicPr/>
                   </pic:nvPicPr>
                   <pic:blipFill>
-                    <a:blip r:embed="rId19"/>
+                    <a:blip r:embed="rId20"/>
                     <a:stretch>
                       <a:fillRect/>
                     </a:stretch>
@@ -2342,7 +2565,7 @@
         <mc:AlternateContent>
           <mc:Choice Requires="wps">
             <w:drawing>
-              <wp:anchor distT="0" distB="0" distL="114300" distR="114300" simplePos="0" relativeHeight="251683840" behindDoc="0" locked="0" layoutInCell="1" allowOverlap="1" wp14:anchorId="44139C18" wp14:editId="3F581AA9">
+              <wp:anchor distT="0" distB="0" distL="114300" distR="114300" simplePos="0" relativeHeight="251683840" behindDoc="0" locked="0" layoutInCell="1" allowOverlap="1" wp14:anchorId="5368FECF" wp14:editId="7E043B10">
                 <wp:simplePos x="0" y="0"/>
                 <wp:positionH relativeFrom="column">
                   <wp:posOffset>1453515</wp:posOffset>
@@ -2409,7 +2632,7 @@
           <w:lang w:eastAsia="pt-BR"/>
         </w:rPr>
         <w:drawing>
-          <wp:inline distT="0" distB="0" distL="0" distR="0" wp14:anchorId="6B12C38C" wp14:editId="6719E710">
+          <wp:inline distT="0" distB="0" distL="0" distR="0" wp14:anchorId="035ADC49" wp14:editId="4FC19F94">
             <wp:extent cx="3419475" cy="1371600"/>
             <wp:effectExtent l="0" t="0" r="9525" b="0"/>
             <wp:docPr id="30" name="Imagem 30"/>
@@ -2424,7 +2647,7 @@
                     <pic:cNvPicPr/>
                   </pic:nvPicPr>
                   <pic:blipFill>
-                    <a:blip r:embed="rId20"/>
+                    <a:blip r:embed="rId21"/>
                     <a:stretch>
                       <a:fillRect/>
                     </a:stretch>
@@ -2471,37 +2694,936 @@
           <w:szCs w:val="24"/>
         </w:rPr>
       </w:pPr>
-    </w:p>
-    <w:p>
-      <w:pPr>
-        <w:pStyle w:val="PargrafodaLista"/>
-        <w:rPr>
-          <w:sz w:val="24"/>
-          <w:szCs w:val="24"/>
-        </w:rPr>
-      </w:pPr>
-      <w:r>
-        <w:rPr>
-          <w:sz w:val="24"/>
-          <w:szCs w:val="24"/>
-        </w:rPr>
-        <w:t xml:space="preserve">Pronto, assim que você criar o banco e o usuário com as permissões é só rodar a aplicação para o </w:t>
+      <w:r>
+        <w:rPr>
+          <w:sz w:val="24"/>
+          <w:szCs w:val="24"/>
+        </w:rPr>
+        <w:t>Pronto, assim que você criar o banc</w:t>
+      </w:r>
+      <w:r>
+        <w:rPr>
+          <w:sz w:val="24"/>
+          <w:szCs w:val="24"/>
+        </w:rPr>
+        <w:t xml:space="preserve">o e o usuário com as permissões é só adicionar o projeto no </w:t>
       </w:r>
       <w:proofErr w:type="spellStart"/>
-      <w:r>
-        <w:rPr>
-          <w:sz w:val="24"/>
-          <w:szCs w:val="24"/>
-        </w:rPr>
-        <w:t>Hibernate</w:t>
+      <w:proofErr w:type="gramStart"/>
+      <w:r>
+        <w:rPr>
+          <w:sz w:val="24"/>
+          <w:szCs w:val="24"/>
+        </w:rPr>
+        <w:t>TomCat</w:t>
       </w:r>
       <w:proofErr w:type="spellEnd"/>
-      <w:r>
-        <w:rPr>
-          <w:sz w:val="24"/>
-          <w:szCs w:val="24"/>
-        </w:rPr>
-        <w:t xml:space="preserve"> criar as tabelas ok. Nesse primeiro momento eu criei uma classe usuário, assim que o </w:t>
+      <w:proofErr w:type="gramEnd"/>
+      <w:r>
+        <w:rPr>
+          <w:sz w:val="24"/>
+          <w:szCs w:val="24"/>
+        </w:rPr>
+        <w:t>.</w:t>
+      </w:r>
+      <w:r>
+        <w:rPr>
+          <w:sz w:val="24"/>
+          <w:szCs w:val="24"/>
+        </w:rPr>
+        <w:t xml:space="preserve"> </w:t>
+      </w:r>
+    </w:p>
+    <w:p>
+      <w:pPr>
+        <w:pStyle w:val="PargrafodaLista"/>
+        <w:rPr>
+          <w:sz w:val="24"/>
+          <w:szCs w:val="24"/>
+        </w:rPr>
+      </w:pPr>
+    </w:p>
+    <w:p>
+      <w:pPr>
+        <w:pStyle w:val="PargrafodaLista"/>
+        <w:jc w:val="center"/>
+        <w:rPr>
+          <w:sz w:val="24"/>
+          <w:szCs w:val="24"/>
+        </w:rPr>
+      </w:pPr>
+      <w:r>
+        <w:rPr>
+          <w:noProof/>
+          <w:lang w:eastAsia="pt-BR"/>
+        </w:rPr>
+        <mc:AlternateContent>
+          <mc:Choice Requires="wps">
+            <w:drawing>
+              <wp:anchor distT="0" distB="0" distL="114300" distR="114300" simplePos="0" relativeHeight="251694080" behindDoc="0" locked="0" layoutInCell="1" allowOverlap="1" wp14:anchorId="09763EC8" wp14:editId="18532625">
+                <wp:simplePos x="0" y="0"/>
+                <wp:positionH relativeFrom="column">
+                  <wp:posOffset>939165</wp:posOffset>
+                </wp:positionH>
+                <wp:positionV relativeFrom="paragraph">
+                  <wp:posOffset>2131060</wp:posOffset>
+                </wp:positionV>
+                <wp:extent cx="838200" cy="171450"/>
+                <wp:effectExtent l="0" t="19050" r="38100" b="38100"/>
+                <wp:wrapNone/>
+                <wp:docPr id="18" name="Seta para a direita 18"/>
+                <wp:cNvGraphicFramePr/>
+                <a:graphic xmlns:a="http://schemas.openxmlformats.org/drawingml/2006/main">
+                  <a:graphicData uri="http://schemas.microsoft.com/office/word/2010/wordprocessingShape">
+                    <wps:wsp>
+                      <wps:cNvSpPr/>
+                      <wps:spPr>
+                        <a:xfrm>
+                          <a:off x="0" y="0"/>
+                          <a:ext cx="838200" cy="171450"/>
+                        </a:xfrm>
+                        <a:prstGeom prst="rightArrow">
+                          <a:avLst/>
+                        </a:prstGeom>
+                      </wps:spPr>
+                      <wps:style>
+                        <a:lnRef idx="2">
+                          <a:schemeClr val="accent2">
+                            <a:shade val="50000"/>
+                          </a:schemeClr>
+                        </a:lnRef>
+                        <a:fillRef idx="1">
+                          <a:schemeClr val="accent2"/>
+                        </a:fillRef>
+                        <a:effectRef idx="0">
+                          <a:schemeClr val="accent2"/>
+                        </a:effectRef>
+                        <a:fontRef idx="minor">
+                          <a:schemeClr val="lt1"/>
+                        </a:fontRef>
+                      </wps:style>
+                      <wps:bodyPr rot="0" spcFirstLastPara="0" vertOverflow="overflow" horzOverflow="overflow" vert="horz" wrap="square" lIns="91440" tIns="45720" rIns="91440" bIns="45720" numCol="1" spcCol="0" rtlCol="0" fromWordArt="0" anchor="ctr" anchorCtr="0" forceAA="0" compatLnSpc="1">
+                        <a:prstTxWarp prst="textNoShape">
+                          <a:avLst/>
+                        </a:prstTxWarp>
+                        <a:noAutofit/>
+                      </wps:bodyPr>
+                    </wps:wsp>
+                  </a:graphicData>
+                </a:graphic>
+              </wp:anchor>
+            </w:drawing>
+          </mc:Choice>
+          <mc:Fallback>
+            <w:pict>
+              <v:shape id="Seta para a direita 18" o:spid="_x0000_s1026" type="#_x0000_t13" style="position:absolute;margin-left:73.95pt;margin-top:167.8pt;width:66pt;height:13.5pt;z-index:251694080;visibility:visible;mso-wrap-style:square;mso-wrap-distance-left:9pt;mso-wrap-distance-top:0;mso-wrap-distance-right:9pt;mso-wrap-distance-bottom:0;mso-position-horizontal:absolute;mso-position-horizontal-relative:text;mso-position-vertical:absolute;mso-position-vertical-relative:text;v-text-anchor:middle" o:gfxdata="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" adj="19391" fillcolor="#c0504d [3205]" strokecolor="#622423 [1605]" strokeweight="2pt"/>
+            </w:pict>
+          </mc:Fallback>
+        </mc:AlternateContent>
+      </w:r>
+      <w:r>
+        <w:rPr>
+          <w:noProof/>
+          <w:lang w:eastAsia="pt-BR"/>
+        </w:rPr>
+        <w:drawing>
+          <wp:inline distT="0" distB="0" distL="0" distR="0" wp14:anchorId="48EB28B7" wp14:editId="0085D511">
+            <wp:extent cx="3305175" cy="3177015"/>
+            <wp:effectExtent l="0" t="0" r="0" b="4445"/>
+            <wp:docPr id="16" name="Imagem 16"/>
+            <wp:cNvGraphicFramePr>
+              <a:graphicFrameLocks xmlns:a="http://schemas.openxmlformats.org/drawingml/2006/main" noChangeAspect="1"/>
+            </wp:cNvGraphicFramePr>
+            <a:graphic xmlns:a="http://schemas.openxmlformats.org/drawingml/2006/main">
+              <a:graphicData uri="http://schemas.openxmlformats.org/drawingml/2006/picture">
+                <pic:pic xmlns:pic="http://schemas.openxmlformats.org/drawingml/2006/picture">
+                  <pic:nvPicPr>
+                    <pic:cNvPr id="0" name=""/>
+                    <pic:cNvPicPr/>
+                  </pic:nvPicPr>
+                  <pic:blipFill>
+                    <a:blip r:embed="rId22"/>
+                    <a:stretch>
+                      <a:fillRect/>
+                    </a:stretch>
+                  </pic:blipFill>
+                  <pic:spPr>
+                    <a:xfrm>
+                      <a:off x="0" y="0"/>
+                      <a:ext cx="3309852" cy="3181510"/>
+                    </a:xfrm>
+                    <a:prstGeom prst="rect">
+                      <a:avLst/>
+                    </a:prstGeom>
+                  </pic:spPr>
+                </pic:pic>
+              </a:graphicData>
+            </a:graphic>
+          </wp:inline>
+        </w:drawing>
+      </w:r>
+    </w:p>
+    <w:p>
+      <w:pPr>
+        <w:pStyle w:val="PargrafodaLista"/>
+        <w:jc w:val="center"/>
+        <w:rPr>
+          <w:sz w:val="24"/>
+          <w:szCs w:val="24"/>
+        </w:rPr>
+      </w:pPr>
+    </w:p>
+    <w:p>
+      <w:pPr>
+        <w:pStyle w:val="PargrafodaLista"/>
+        <w:jc w:val="center"/>
+        <w:rPr>
+          <w:sz w:val="24"/>
+          <w:szCs w:val="24"/>
+        </w:rPr>
+      </w:pPr>
+    </w:p>
+    <w:p>
+      <w:pPr>
+        <w:pStyle w:val="PargrafodaLista"/>
+        <w:jc w:val="center"/>
+        <w:rPr>
+          <w:sz w:val="24"/>
+          <w:szCs w:val="24"/>
+        </w:rPr>
+      </w:pPr>
+      <w:r>
+        <w:rPr>
+          <w:noProof/>
+          <w:lang w:eastAsia="pt-BR"/>
+        </w:rPr>
+        <w:lastRenderedPageBreak/>
+        <mc:AlternateContent>
+          <mc:Choice Requires="wps">
+            <w:drawing>
+              <wp:anchor distT="0" distB="0" distL="114300" distR="114300" simplePos="0" relativeHeight="251698176" behindDoc="0" locked="0" layoutInCell="1" allowOverlap="1" wp14:anchorId="3DA6C2C8" wp14:editId="418B3E56">
+                <wp:simplePos x="0" y="0"/>
+                <wp:positionH relativeFrom="column">
+                  <wp:posOffset>1796415</wp:posOffset>
+                </wp:positionH>
+                <wp:positionV relativeFrom="paragraph">
+                  <wp:posOffset>757555</wp:posOffset>
+                </wp:positionV>
+                <wp:extent cx="838200" cy="171450"/>
+                <wp:effectExtent l="0" t="19050" r="38100" b="38100"/>
+                <wp:wrapNone/>
+                <wp:docPr id="34" name="Seta para a direita 34"/>
+                <wp:cNvGraphicFramePr/>
+                <a:graphic xmlns:a="http://schemas.openxmlformats.org/drawingml/2006/main">
+                  <a:graphicData uri="http://schemas.microsoft.com/office/word/2010/wordprocessingShape">
+                    <wps:wsp>
+                      <wps:cNvSpPr/>
+                      <wps:spPr>
+                        <a:xfrm>
+                          <a:off x="0" y="0"/>
+                          <a:ext cx="838200" cy="171450"/>
+                        </a:xfrm>
+                        <a:prstGeom prst="rightArrow">
+                          <a:avLst/>
+                        </a:prstGeom>
+                      </wps:spPr>
+                      <wps:style>
+                        <a:lnRef idx="2">
+                          <a:schemeClr val="accent2">
+                            <a:shade val="50000"/>
+                          </a:schemeClr>
+                        </a:lnRef>
+                        <a:fillRef idx="1">
+                          <a:schemeClr val="accent2"/>
+                        </a:fillRef>
+                        <a:effectRef idx="0">
+                          <a:schemeClr val="accent2"/>
+                        </a:effectRef>
+                        <a:fontRef idx="minor">
+                          <a:schemeClr val="lt1"/>
+                        </a:fontRef>
+                      </wps:style>
+                      <wps:bodyPr rot="0" spcFirstLastPara="0" vertOverflow="overflow" horzOverflow="overflow" vert="horz" wrap="square" lIns="91440" tIns="45720" rIns="91440" bIns="45720" numCol="1" spcCol="0" rtlCol="0" fromWordArt="0" anchor="ctr" anchorCtr="0" forceAA="0" compatLnSpc="1">
+                        <a:prstTxWarp prst="textNoShape">
+                          <a:avLst/>
+                        </a:prstTxWarp>
+                        <a:noAutofit/>
+                      </wps:bodyPr>
+                    </wps:wsp>
+                  </a:graphicData>
+                </a:graphic>
+              </wp:anchor>
+            </w:drawing>
+          </mc:Choice>
+          <mc:Fallback>
+            <w:pict>
+              <v:shape id="Seta para a direita 34" o:spid="_x0000_s1026" type="#_x0000_t13" style="position:absolute;margin-left:141.45pt;margin-top:59.65pt;width:66pt;height:13.5pt;z-index:251698176;visibility:visible;mso-wrap-style:square;mso-wrap-distance-left:9pt;mso-wrap-distance-top:0;mso-wrap-distance-right:9pt;mso-wrap-distance-bottom:0;mso-position-horizontal:absolute;mso-position-horizontal-relative:text;mso-position-vertical:absolute;mso-position-vertical-relative:text;v-text-anchor:middle" o:gfxdata="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" adj="19391" fillcolor="#c0504d [3205]" strokecolor="#622423 [1605]" strokeweight="2pt"/>
+            </w:pict>
+          </mc:Fallback>
+        </mc:AlternateContent>
+      </w:r>
+      <w:r>
+        <w:rPr>
+          <w:noProof/>
+          <w:lang w:eastAsia="pt-BR"/>
+        </w:rPr>
+        <mc:AlternateContent>
+          <mc:Choice Requires="wps">
+            <w:drawing>
+              <wp:anchor distT="0" distB="0" distL="114300" distR="114300" simplePos="0" relativeHeight="251696128" behindDoc="0" locked="0" layoutInCell="1" allowOverlap="1" wp14:anchorId="65FEB5DE" wp14:editId="7793E601">
+                <wp:simplePos x="0" y="0"/>
+                <wp:positionH relativeFrom="column">
+                  <wp:posOffset>805815</wp:posOffset>
+                </wp:positionH>
+                <wp:positionV relativeFrom="paragraph">
+                  <wp:posOffset>833755</wp:posOffset>
+                </wp:positionV>
+                <wp:extent cx="838200" cy="171450"/>
+                <wp:effectExtent l="0" t="19050" r="38100" b="38100"/>
+                <wp:wrapNone/>
+                <wp:docPr id="23" name="Seta para a direita 23"/>
+                <wp:cNvGraphicFramePr/>
+                <a:graphic xmlns:a="http://schemas.openxmlformats.org/drawingml/2006/main">
+                  <a:graphicData uri="http://schemas.microsoft.com/office/word/2010/wordprocessingShape">
+                    <wps:wsp>
+                      <wps:cNvSpPr/>
+                      <wps:spPr>
+                        <a:xfrm>
+                          <a:off x="0" y="0"/>
+                          <a:ext cx="838200" cy="171450"/>
+                        </a:xfrm>
+                        <a:prstGeom prst="rightArrow">
+                          <a:avLst/>
+                        </a:prstGeom>
+                      </wps:spPr>
+                      <wps:style>
+                        <a:lnRef idx="2">
+                          <a:schemeClr val="accent2">
+                            <a:shade val="50000"/>
+                          </a:schemeClr>
+                        </a:lnRef>
+                        <a:fillRef idx="1">
+                          <a:schemeClr val="accent2"/>
+                        </a:fillRef>
+                        <a:effectRef idx="0">
+                          <a:schemeClr val="accent2"/>
+                        </a:effectRef>
+                        <a:fontRef idx="minor">
+                          <a:schemeClr val="lt1"/>
+                        </a:fontRef>
+                      </wps:style>
+                      <wps:bodyPr rot="0" spcFirstLastPara="0" vertOverflow="overflow" horzOverflow="overflow" vert="horz" wrap="square" lIns="91440" tIns="45720" rIns="91440" bIns="45720" numCol="1" spcCol="0" rtlCol="0" fromWordArt="0" anchor="ctr" anchorCtr="0" forceAA="0" compatLnSpc="1">
+                        <a:prstTxWarp prst="textNoShape">
+                          <a:avLst/>
+                        </a:prstTxWarp>
+                        <a:noAutofit/>
+                      </wps:bodyPr>
+                    </wps:wsp>
+                  </a:graphicData>
+                </a:graphic>
+              </wp:anchor>
+            </w:drawing>
+          </mc:Choice>
+          <mc:Fallback>
+            <w:pict>
+              <v:shape id="Seta para a direita 23" o:spid="_x0000_s1026" type="#_x0000_t13" style="position:absolute;margin-left:63.45pt;margin-top:65.65pt;width:66pt;height:13.5pt;z-index:251696128;visibility:visible;mso-wrap-style:square;mso-wrap-distance-left:9pt;mso-wrap-distance-top:0;mso-wrap-distance-right:9pt;mso-wrap-distance-bottom:0;mso-position-horizontal:absolute;mso-position-horizontal-relative:text;mso-position-vertical:absolute;mso-position-vertical-relative:text;v-text-anchor:middle" o:gfxdata="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" adj="19391" fillcolor="#c0504d [3205]" strokecolor="#622423 [1605]" strokeweight="2pt"/>
+            </w:pict>
+          </mc:Fallback>
+        </mc:AlternateContent>
+      </w:r>
+      <w:r>
+        <w:rPr>
+          <w:noProof/>
+          <w:lang w:eastAsia="pt-BR"/>
+        </w:rPr>
+        <w:drawing>
+          <wp:inline distT="0" distB="0" distL="0" distR="0" wp14:anchorId="7FEBA4D4" wp14:editId="0E1F4B96">
+            <wp:extent cx="3209925" cy="2933499"/>
+            <wp:effectExtent l="0" t="0" r="0" b="635"/>
+            <wp:docPr id="20" name="Imagem 20"/>
+            <wp:cNvGraphicFramePr>
+              <a:graphicFrameLocks xmlns:a="http://schemas.openxmlformats.org/drawingml/2006/main" noChangeAspect="1"/>
+            </wp:cNvGraphicFramePr>
+            <a:graphic xmlns:a="http://schemas.openxmlformats.org/drawingml/2006/main">
+              <a:graphicData uri="http://schemas.openxmlformats.org/drawingml/2006/picture">
+                <pic:pic xmlns:pic="http://schemas.openxmlformats.org/drawingml/2006/picture">
+                  <pic:nvPicPr>
+                    <pic:cNvPr id="0" name=""/>
+                    <pic:cNvPicPr/>
+                  </pic:nvPicPr>
+                  <pic:blipFill>
+                    <a:blip r:embed="rId23"/>
+                    <a:stretch>
+                      <a:fillRect/>
+                    </a:stretch>
+                  </pic:blipFill>
+                  <pic:spPr>
+                    <a:xfrm>
+                      <a:off x="0" y="0"/>
+                      <a:ext cx="3210615" cy="2934129"/>
+                    </a:xfrm>
+                    <a:prstGeom prst="rect">
+                      <a:avLst/>
+                    </a:prstGeom>
+                  </pic:spPr>
+                </pic:pic>
+              </a:graphicData>
+            </a:graphic>
+          </wp:inline>
+        </w:drawing>
+      </w:r>
+    </w:p>
+    <w:p>
+      <w:pPr>
+        <w:pStyle w:val="PargrafodaLista"/>
+        <w:jc w:val="center"/>
+        <w:rPr>
+          <w:sz w:val="24"/>
+          <w:szCs w:val="24"/>
+        </w:rPr>
+      </w:pPr>
+    </w:p>
+    <w:p>
+      <w:pPr>
+        <w:pStyle w:val="PargrafodaLista"/>
+        <w:jc w:val="center"/>
+        <w:rPr>
+          <w:sz w:val="24"/>
+          <w:szCs w:val="24"/>
+        </w:rPr>
+      </w:pPr>
+    </w:p>
+    <w:p>
+      <w:pPr>
+        <w:pStyle w:val="PargrafodaLista"/>
+        <w:jc w:val="center"/>
+        <w:rPr>
+          <w:sz w:val="24"/>
+          <w:szCs w:val="24"/>
+        </w:rPr>
+      </w:pPr>
+    </w:p>
+    <w:p>
+      <w:pPr>
+        <w:pStyle w:val="PargrafodaLista"/>
+        <w:jc w:val="center"/>
+        <w:rPr>
+          <w:sz w:val="24"/>
+          <w:szCs w:val="24"/>
+        </w:rPr>
+      </w:pPr>
+      <w:r>
+        <w:rPr>
+          <w:noProof/>
+          <w:lang w:eastAsia="pt-BR"/>
+        </w:rPr>
+        <mc:AlternateContent>
+          <mc:Choice Requires="wps">
+            <w:drawing>
+              <wp:anchor distT="0" distB="0" distL="114300" distR="114300" simplePos="0" relativeHeight="251702272" behindDoc="0" locked="0" layoutInCell="1" allowOverlap="1" wp14:anchorId="68BD5739" wp14:editId="42C81640">
+                <wp:simplePos x="0" y="0"/>
+                <wp:positionH relativeFrom="column">
+                  <wp:posOffset>2320290</wp:posOffset>
+                </wp:positionH>
+                <wp:positionV relativeFrom="paragraph">
+                  <wp:posOffset>2516505</wp:posOffset>
+                </wp:positionV>
+                <wp:extent cx="838200" cy="171450"/>
+                <wp:effectExtent l="0" t="19050" r="38100" b="38100"/>
+                <wp:wrapNone/>
+                <wp:docPr id="37" name="Seta para a direita 37"/>
+                <wp:cNvGraphicFramePr/>
+                <a:graphic xmlns:a="http://schemas.openxmlformats.org/drawingml/2006/main">
+                  <a:graphicData uri="http://schemas.microsoft.com/office/word/2010/wordprocessingShape">
+                    <wps:wsp>
+                      <wps:cNvSpPr/>
+                      <wps:spPr>
+                        <a:xfrm>
+                          <a:off x="0" y="0"/>
+                          <a:ext cx="838200" cy="171450"/>
+                        </a:xfrm>
+                        <a:prstGeom prst="rightArrow">
+                          <a:avLst/>
+                        </a:prstGeom>
+                      </wps:spPr>
+                      <wps:style>
+                        <a:lnRef idx="2">
+                          <a:schemeClr val="accent2">
+                            <a:shade val="50000"/>
+                          </a:schemeClr>
+                        </a:lnRef>
+                        <a:fillRef idx="1">
+                          <a:schemeClr val="accent2"/>
+                        </a:fillRef>
+                        <a:effectRef idx="0">
+                          <a:schemeClr val="accent2"/>
+                        </a:effectRef>
+                        <a:fontRef idx="minor">
+                          <a:schemeClr val="lt1"/>
+                        </a:fontRef>
+                      </wps:style>
+                      <wps:bodyPr rot="0" spcFirstLastPara="0" vertOverflow="overflow" horzOverflow="overflow" vert="horz" wrap="square" lIns="91440" tIns="45720" rIns="91440" bIns="45720" numCol="1" spcCol="0" rtlCol="0" fromWordArt="0" anchor="ctr" anchorCtr="0" forceAA="0" compatLnSpc="1">
+                        <a:prstTxWarp prst="textNoShape">
+                          <a:avLst/>
+                        </a:prstTxWarp>
+                        <a:noAutofit/>
+                      </wps:bodyPr>
+                    </wps:wsp>
+                  </a:graphicData>
+                </a:graphic>
+              </wp:anchor>
+            </w:drawing>
+          </mc:Choice>
+          <mc:Fallback>
+            <w:pict>
+              <v:shape id="Seta para a direita 37" o:spid="_x0000_s1026" type="#_x0000_t13" style="position:absolute;margin-left:182.7pt;margin-top:198.15pt;width:66pt;height:13.5pt;z-index:251702272;visibility:visible;mso-wrap-style:square;mso-wrap-distance-left:9pt;mso-wrap-distance-top:0;mso-wrap-distance-right:9pt;mso-wrap-distance-bottom:0;mso-position-horizontal:absolute;mso-position-horizontal-relative:text;mso-position-vertical:absolute;mso-position-vertical-relative:text;v-text-anchor:middle" o:gfxdata="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" adj="19391" fillcolor="#c0504d [3205]" strokecolor="#622423 [1605]" strokeweight="2pt"/>
+            </w:pict>
+          </mc:Fallback>
+        </mc:AlternateContent>
+      </w:r>
+      <w:r>
+        <w:rPr>
+          <w:noProof/>
+          <w:lang w:eastAsia="pt-BR"/>
+        </w:rPr>
+        <mc:AlternateContent>
+          <mc:Choice Requires="wps">
+            <w:drawing>
+              <wp:anchor distT="0" distB="0" distL="114300" distR="114300" simplePos="0" relativeHeight="251700224" behindDoc="0" locked="0" layoutInCell="1" allowOverlap="1" wp14:anchorId="110A6859" wp14:editId="5751E2AA">
+                <wp:simplePos x="0" y="0"/>
+                <wp:positionH relativeFrom="column">
+                  <wp:posOffset>2472690</wp:posOffset>
+                </wp:positionH>
+                <wp:positionV relativeFrom="paragraph">
+                  <wp:posOffset>544830</wp:posOffset>
+                </wp:positionV>
+                <wp:extent cx="838200" cy="171450"/>
+                <wp:effectExtent l="0" t="19050" r="38100" b="38100"/>
+                <wp:wrapNone/>
+                <wp:docPr id="36" name="Seta para a direita 36"/>
+                <wp:cNvGraphicFramePr/>
+                <a:graphic xmlns:a="http://schemas.openxmlformats.org/drawingml/2006/main">
+                  <a:graphicData uri="http://schemas.microsoft.com/office/word/2010/wordprocessingShape">
+                    <wps:wsp>
+                      <wps:cNvSpPr/>
+                      <wps:spPr>
+                        <a:xfrm>
+                          <a:off x="0" y="0"/>
+                          <a:ext cx="838200" cy="171450"/>
+                        </a:xfrm>
+                        <a:prstGeom prst="rightArrow">
+                          <a:avLst/>
+                        </a:prstGeom>
+                      </wps:spPr>
+                      <wps:style>
+                        <a:lnRef idx="2">
+                          <a:schemeClr val="accent2">
+                            <a:shade val="50000"/>
+                          </a:schemeClr>
+                        </a:lnRef>
+                        <a:fillRef idx="1">
+                          <a:schemeClr val="accent2"/>
+                        </a:fillRef>
+                        <a:effectRef idx="0">
+                          <a:schemeClr val="accent2"/>
+                        </a:effectRef>
+                        <a:fontRef idx="minor">
+                          <a:schemeClr val="lt1"/>
+                        </a:fontRef>
+                      </wps:style>
+                      <wps:bodyPr rot="0" spcFirstLastPara="0" vertOverflow="overflow" horzOverflow="overflow" vert="horz" wrap="square" lIns="91440" tIns="45720" rIns="91440" bIns="45720" numCol="1" spcCol="0" rtlCol="0" fromWordArt="0" anchor="ctr" anchorCtr="0" forceAA="0" compatLnSpc="1">
+                        <a:prstTxWarp prst="textNoShape">
+                          <a:avLst/>
+                        </a:prstTxWarp>
+                        <a:noAutofit/>
+                      </wps:bodyPr>
+                    </wps:wsp>
+                  </a:graphicData>
+                </a:graphic>
+              </wp:anchor>
+            </w:drawing>
+          </mc:Choice>
+          <mc:Fallback>
+            <w:pict>
+              <v:shape id="Seta para a direita 36" o:spid="_x0000_s1026" type="#_x0000_t13" style="position:absolute;margin-left:194.7pt;margin-top:42.9pt;width:66pt;height:13.5pt;z-index:251700224;visibility:visible;mso-wrap-style:square;mso-wrap-distance-left:9pt;mso-wrap-distance-top:0;mso-wrap-distance-right:9pt;mso-wrap-distance-bottom:0;mso-position-horizontal:absolute;mso-position-horizontal-relative:text;mso-position-vertical:absolute;mso-position-vertical-relative:text;v-text-anchor:middle" o:gfxdata="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" adj="19391" fillcolor="#c0504d [3205]" strokecolor="#622423 [1605]" strokeweight="2pt"/>
+            </w:pict>
+          </mc:Fallback>
+        </mc:AlternateContent>
+      </w:r>
+      <w:r>
+        <w:rPr>
+          <w:noProof/>
+          <w:lang w:eastAsia="pt-BR"/>
+        </w:rPr>
+        <w:drawing>
+          <wp:inline distT="0" distB="0" distL="0" distR="0" wp14:anchorId="7B7186C5" wp14:editId="4D4C2CCD">
+            <wp:extent cx="3448050" cy="2791446"/>
+            <wp:effectExtent l="0" t="0" r="0" b="9525"/>
+            <wp:docPr id="35" name="Imagem 35"/>
+            <wp:cNvGraphicFramePr>
+              <a:graphicFrameLocks xmlns:a="http://schemas.openxmlformats.org/drawingml/2006/main" noChangeAspect="1"/>
+            </wp:cNvGraphicFramePr>
+            <a:graphic xmlns:a="http://schemas.openxmlformats.org/drawingml/2006/main">
+              <a:graphicData uri="http://schemas.openxmlformats.org/drawingml/2006/picture">
+                <pic:pic xmlns:pic="http://schemas.openxmlformats.org/drawingml/2006/picture">
+                  <pic:nvPicPr>
+                    <pic:cNvPr id="0" name=""/>
+                    <pic:cNvPicPr/>
+                  </pic:nvPicPr>
+                  <pic:blipFill>
+                    <a:blip r:embed="rId24"/>
+                    <a:stretch>
+                      <a:fillRect/>
+                    </a:stretch>
+                  </pic:blipFill>
+                  <pic:spPr>
+                    <a:xfrm>
+                      <a:off x="0" y="0"/>
+                      <a:ext cx="3447851" cy="2791285"/>
+                    </a:xfrm>
+                    <a:prstGeom prst="rect">
+                      <a:avLst/>
+                    </a:prstGeom>
+                  </pic:spPr>
+                </pic:pic>
+              </a:graphicData>
+            </a:graphic>
+          </wp:inline>
+        </w:drawing>
+      </w:r>
+    </w:p>
+    <w:p>
+      <w:pPr>
+        <w:pStyle w:val="PargrafodaLista"/>
+        <w:jc w:val="center"/>
+        <w:rPr>
+          <w:sz w:val="24"/>
+          <w:szCs w:val="24"/>
+        </w:rPr>
+      </w:pPr>
+      <w:r>
+        <w:rPr>
+          <w:noProof/>
+          <w:lang w:eastAsia="pt-BR"/>
+        </w:rPr>
+        <w:lastRenderedPageBreak/>
+        <mc:AlternateContent>
+          <mc:Choice Requires="wps">
+            <w:drawing>
+              <wp:anchor distT="0" distB="0" distL="114300" distR="114300" simplePos="0" relativeHeight="251707392" behindDoc="0" locked="0" layoutInCell="1" allowOverlap="1">
+                <wp:simplePos x="0" y="0"/>
+                <wp:positionH relativeFrom="column">
+                  <wp:posOffset>-194310</wp:posOffset>
+                </wp:positionH>
+                <wp:positionV relativeFrom="paragraph">
+                  <wp:posOffset>1737995</wp:posOffset>
+                </wp:positionV>
+                <wp:extent cx="1447800" cy="1133475"/>
+                <wp:effectExtent l="0" t="0" r="19050" b="180975"/>
+                <wp:wrapNone/>
+                <wp:docPr id="42" name="Texto explicativo retangular 42"/>
+                <wp:cNvGraphicFramePr/>
+                <a:graphic xmlns:a="http://schemas.openxmlformats.org/drawingml/2006/main">
+                  <a:graphicData uri="http://schemas.microsoft.com/office/word/2010/wordprocessingShape">
+                    <wps:wsp>
+                      <wps:cNvSpPr/>
+                      <wps:spPr>
+                        <a:xfrm>
+                          <a:off x="0" y="0"/>
+                          <a:ext cx="1447800" cy="1133475"/>
+                        </a:xfrm>
+                        <a:prstGeom prst="wedgeRectCallout">
+                          <a:avLst/>
+                        </a:prstGeom>
+                      </wps:spPr>
+                      <wps:style>
+                        <a:lnRef idx="2">
+                          <a:schemeClr val="accent1">
+                            <a:shade val="50000"/>
+                          </a:schemeClr>
+                        </a:lnRef>
+                        <a:fillRef idx="1">
+                          <a:schemeClr val="accent1"/>
+                        </a:fillRef>
+                        <a:effectRef idx="0">
+                          <a:schemeClr val="accent1"/>
+                        </a:effectRef>
+                        <a:fontRef idx="minor">
+                          <a:schemeClr val="lt1"/>
+                        </a:fontRef>
+                      </wps:style>
+                      <wps:txbx>
+                        <w:txbxContent>
+                          <w:p>
+                            <w:pPr>
+                              <w:jc w:val="center"/>
+                            </w:pPr>
+                            <w:r>
+                              <w:t xml:space="preserve">Clicar com o botão direito no </w:t>
+                            </w:r>
+                            <w:proofErr w:type="spellStart"/>
+                            <w:r>
+                              <w:t>Tomcat</w:t>
+                            </w:r>
+                            <w:proofErr w:type="spellEnd"/>
+                          </w:p>
+                        </w:txbxContent>
+                      </wps:txbx>
+                      <wps:bodyPr rot="0" spcFirstLastPara="0" vertOverflow="overflow" horzOverflow="overflow" vert="horz" wrap="square" lIns="91440" tIns="45720" rIns="91440" bIns="45720" numCol="1" spcCol="0" rtlCol="0" fromWordArt="0" anchor="ctr" anchorCtr="0" forceAA="0" compatLnSpc="1">
+                        <a:prstTxWarp prst="textNoShape">
+                          <a:avLst/>
+                        </a:prstTxWarp>
+                        <a:noAutofit/>
+                      </wps:bodyPr>
+                    </wps:wsp>
+                  </a:graphicData>
+                </a:graphic>
+                <wp14:sizeRelH relativeFrom="margin">
+                  <wp14:pctWidth>0</wp14:pctWidth>
+                </wp14:sizeRelH>
+                <wp14:sizeRelV relativeFrom="margin">
+                  <wp14:pctHeight>0</wp14:pctHeight>
+                </wp14:sizeRelV>
+              </wp:anchor>
+            </w:drawing>
+          </mc:Choice>
+          <mc:Fallback>
+            <w:pict>
+              <v:shape id="Texto explicativo retangular 42" o:spid="_x0000_s1027" type="#_x0000_t61" style="position:absolute;left:0;text-align:left;margin-left:-15.3pt;margin-top:136.85pt;width:114pt;height:89.25pt;z-index:251707392;visibility:visible;mso-wrap-style:square;mso-width-percent:0;mso-height-percent:0;mso-wrap-distance-left:9pt;mso-wrap-distance-top:0;mso-wrap-distance-right:9pt;mso-wrap-distance-bottom:0;mso-position-horizontal:absolute;mso-position-horizontal-relative:text;mso-position-vertical:absolute;mso-position-vertical-relative:text;mso-width-percent:0;mso-height-percent:0;mso-width-relative:margin;mso-height-relative:margin;v-text-anchor:middle" o:gfxdata="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" adj="6300,24300" fillcolor="#4f81bd [3204]" strokecolor="#243f60 [1604]" strokeweight="2pt">
+                <v:textbox>
+                  <w:txbxContent>
+                    <w:p>
+                      <w:pPr>
+                        <w:jc w:val="center"/>
+                      </w:pPr>
+                      <w:r>
+                        <w:t xml:space="preserve">Clicar com o botão direito no </w:t>
+                      </w:r>
+                      <w:proofErr w:type="spellStart"/>
+                      <w:r>
+                        <w:t>Tomcat</w:t>
+                      </w:r>
+                      <w:proofErr w:type="spellEnd"/>
+                    </w:p>
+                  </w:txbxContent>
+                </v:textbox>
+              </v:shape>
+            </w:pict>
+          </mc:Fallback>
+        </mc:AlternateContent>
+      </w:r>
+      <w:r>
+        <w:rPr>
+          <w:noProof/>
+          <w:lang w:eastAsia="pt-BR"/>
+        </w:rPr>
+        <mc:AlternateContent>
+          <mc:Choice Requires="wps">
+            <w:drawing>
+              <wp:anchor distT="0" distB="0" distL="114300" distR="114300" simplePos="0" relativeHeight="251704320" behindDoc="0" locked="0" layoutInCell="1" allowOverlap="1" wp14:anchorId="341763EE" wp14:editId="00615DEF">
+                <wp:simplePos x="0" y="0"/>
+                <wp:positionH relativeFrom="column">
+                  <wp:posOffset>1186815</wp:posOffset>
+                </wp:positionH>
+                <wp:positionV relativeFrom="paragraph">
+                  <wp:posOffset>1490980</wp:posOffset>
+                </wp:positionV>
+                <wp:extent cx="838200" cy="171450"/>
+                <wp:effectExtent l="0" t="19050" r="38100" b="38100"/>
+                <wp:wrapNone/>
+                <wp:docPr id="39" name="Seta para a direita 39"/>
+                <wp:cNvGraphicFramePr/>
+                <a:graphic xmlns:a="http://schemas.openxmlformats.org/drawingml/2006/main">
+                  <a:graphicData uri="http://schemas.microsoft.com/office/word/2010/wordprocessingShape">
+                    <wps:wsp>
+                      <wps:cNvSpPr/>
+                      <wps:spPr>
+                        <a:xfrm>
+                          <a:off x="0" y="0"/>
+                          <a:ext cx="838200" cy="171450"/>
+                        </a:xfrm>
+                        <a:prstGeom prst="rightArrow">
+                          <a:avLst/>
+                        </a:prstGeom>
+                      </wps:spPr>
+                      <wps:style>
+                        <a:lnRef idx="2">
+                          <a:schemeClr val="accent2">
+                            <a:shade val="50000"/>
+                          </a:schemeClr>
+                        </a:lnRef>
+                        <a:fillRef idx="1">
+                          <a:schemeClr val="accent2"/>
+                        </a:fillRef>
+                        <a:effectRef idx="0">
+                          <a:schemeClr val="accent2"/>
+                        </a:effectRef>
+                        <a:fontRef idx="minor">
+                          <a:schemeClr val="lt1"/>
+                        </a:fontRef>
+                      </wps:style>
+                      <wps:bodyPr rot="0" spcFirstLastPara="0" vertOverflow="overflow" horzOverflow="overflow" vert="horz" wrap="square" lIns="91440" tIns="45720" rIns="91440" bIns="45720" numCol="1" spcCol="0" rtlCol="0" fromWordArt="0" anchor="ctr" anchorCtr="0" forceAA="0" compatLnSpc="1">
+                        <a:prstTxWarp prst="textNoShape">
+                          <a:avLst/>
+                        </a:prstTxWarp>
+                        <a:noAutofit/>
+                      </wps:bodyPr>
+                    </wps:wsp>
+                  </a:graphicData>
+                </a:graphic>
+              </wp:anchor>
+            </w:drawing>
+          </mc:Choice>
+          <mc:Fallback>
+            <w:pict>
+              <v:shape id="Seta para a direita 39" o:spid="_x0000_s1026" type="#_x0000_t13" style="position:absolute;margin-left:93.45pt;margin-top:117.4pt;width:66pt;height:13.5pt;z-index:251704320;visibility:visible;mso-wrap-style:square;mso-wrap-distance-left:9pt;mso-wrap-distance-top:0;mso-wrap-distance-right:9pt;mso-wrap-distance-bottom:0;mso-position-horizontal:absolute;mso-position-horizontal-relative:text;mso-position-vertical:absolute;mso-position-vertical-relative:text;v-text-anchor:middle" o:gfxdata="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" adj="19391" fillcolor="#c0504d [3205]" strokecolor="#622423 [1605]" strokeweight="2pt"/>
+            </w:pict>
+          </mc:Fallback>
+        </mc:AlternateContent>
+      </w:r>
+      <w:r>
+        <w:rPr>
+          <w:noProof/>
+          <w:lang w:eastAsia="pt-BR"/>
+        </w:rPr>
+        <mc:AlternateContent>
+          <mc:Choice Requires="wps">
+            <w:drawing>
+              <wp:anchor distT="0" distB="0" distL="114300" distR="114300" simplePos="0" relativeHeight="251706368" behindDoc="0" locked="0" layoutInCell="1" allowOverlap="1" wp14:anchorId="28735682" wp14:editId="6BCA75EB">
+                <wp:simplePos x="0" y="0"/>
+                <wp:positionH relativeFrom="column">
+                  <wp:posOffset>481965</wp:posOffset>
+                </wp:positionH>
+                <wp:positionV relativeFrom="paragraph">
+                  <wp:posOffset>2948305</wp:posOffset>
+                </wp:positionV>
+                <wp:extent cx="838200" cy="171450"/>
+                <wp:effectExtent l="0" t="19050" r="38100" b="38100"/>
+                <wp:wrapNone/>
+                <wp:docPr id="40" name="Seta para a direita 40"/>
+                <wp:cNvGraphicFramePr/>
+                <a:graphic xmlns:a="http://schemas.openxmlformats.org/drawingml/2006/main">
+                  <a:graphicData uri="http://schemas.microsoft.com/office/word/2010/wordprocessingShape">
+                    <wps:wsp>
+                      <wps:cNvSpPr/>
+                      <wps:spPr>
+                        <a:xfrm>
+                          <a:off x="0" y="0"/>
+                          <a:ext cx="838200" cy="171450"/>
+                        </a:xfrm>
+                        <a:prstGeom prst="rightArrow">
+                          <a:avLst/>
+                        </a:prstGeom>
+                      </wps:spPr>
+                      <wps:style>
+                        <a:lnRef idx="2">
+                          <a:schemeClr val="accent2">
+                            <a:shade val="50000"/>
+                          </a:schemeClr>
+                        </a:lnRef>
+                        <a:fillRef idx="1">
+                          <a:schemeClr val="accent2"/>
+                        </a:fillRef>
+                        <a:effectRef idx="0">
+                          <a:schemeClr val="accent2"/>
+                        </a:effectRef>
+                        <a:fontRef idx="minor">
+                          <a:schemeClr val="lt1"/>
+                        </a:fontRef>
+                      </wps:style>
+                      <wps:bodyPr rot="0" spcFirstLastPara="0" vertOverflow="overflow" horzOverflow="overflow" vert="horz" wrap="square" lIns="91440" tIns="45720" rIns="91440" bIns="45720" numCol="1" spcCol="0" rtlCol="0" fromWordArt="0" anchor="ctr" anchorCtr="0" forceAA="0" compatLnSpc="1">
+                        <a:prstTxWarp prst="textNoShape">
+                          <a:avLst/>
+                        </a:prstTxWarp>
+                        <a:noAutofit/>
+                      </wps:bodyPr>
+                    </wps:wsp>
+                  </a:graphicData>
+                </a:graphic>
+              </wp:anchor>
+            </w:drawing>
+          </mc:Choice>
+          <mc:Fallback>
+            <w:pict>
+              <v:shape id="Seta para a direita 40" o:spid="_x0000_s1026" type="#_x0000_t13" style="position:absolute;margin-left:37.95pt;margin-top:232.15pt;width:66pt;height:13.5pt;z-index:251706368;visibility:visible;mso-wrap-style:square;mso-wrap-distance-left:9pt;mso-wrap-distance-top:0;mso-wrap-distance-right:9pt;mso-wrap-distance-bottom:0;mso-position-horizontal:absolute;mso-position-horizontal-relative:text;mso-position-vertical:absolute;mso-position-vertical-relative:text;v-text-anchor:middle" o:gfxdata="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" adj="19391" fillcolor="#c0504d [3205]" strokecolor="#622423 [1605]" strokeweight="2pt"/>
+            </w:pict>
+          </mc:Fallback>
+        </mc:AlternateContent>
+      </w:r>
+      <w:r>
+        <w:rPr>
+          <w:noProof/>
+          <w:lang w:eastAsia="pt-BR"/>
+        </w:rPr>
+        <w:drawing>
+          <wp:inline distT="0" distB="0" distL="0" distR="0" wp14:anchorId="511A9728" wp14:editId="0425AAD5">
+            <wp:extent cx="3698224" cy="3295650"/>
+            <wp:effectExtent l="0" t="0" r="0" b="0"/>
+            <wp:docPr id="38" name="Imagem 38"/>
+            <wp:cNvGraphicFramePr>
+              <a:graphicFrameLocks xmlns:a="http://schemas.openxmlformats.org/drawingml/2006/main" noChangeAspect="1"/>
+            </wp:cNvGraphicFramePr>
+            <a:graphic xmlns:a="http://schemas.openxmlformats.org/drawingml/2006/main">
+              <a:graphicData uri="http://schemas.openxmlformats.org/drawingml/2006/picture">
+                <pic:pic xmlns:pic="http://schemas.openxmlformats.org/drawingml/2006/picture">
+                  <pic:nvPicPr>
+                    <pic:cNvPr id="0" name=""/>
+                    <pic:cNvPicPr/>
+                  </pic:nvPicPr>
+                  <pic:blipFill>
+                    <a:blip r:embed="rId25"/>
+                    <a:stretch>
+                      <a:fillRect/>
+                    </a:stretch>
+                  </pic:blipFill>
+                  <pic:spPr>
+                    <a:xfrm>
+                      <a:off x="0" y="0"/>
+                      <a:ext cx="3698224" cy="3295650"/>
+                    </a:xfrm>
+                    <a:prstGeom prst="rect">
+                      <a:avLst/>
+                    </a:prstGeom>
+                  </pic:spPr>
+                </pic:pic>
+              </a:graphicData>
+            </a:graphic>
+          </wp:inline>
+        </w:drawing>
+      </w:r>
+    </w:p>
+    <w:p>
+      <w:pPr>
+        <w:pStyle w:val="PargrafodaLista"/>
+        <w:rPr>
+          <w:sz w:val="24"/>
+          <w:szCs w:val="24"/>
+        </w:rPr>
+      </w:pPr>
+    </w:p>
+    <w:p>
+      <w:pPr>
+        <w:pStyle w:val="PargrafodaLista"/>
+        <w:rPr>
+          <w:sz w:val="24"/>
+          <w:szCs w:val="24"/>
+        </w:rPr>
+      </w:pPr>
+    </w:p>
+    <w:p>
+      <w:pPr>
+        <w:pStyle w:val="PargrafodaLista"/>
+        <w:rPr>
+          <w:sz w:val="24"/>
+          <w:szCs w:val="24"/>
+        </w:rPr>
+      </w:pPr>
+      <w:r>
+        <w:rPr>
+          <w:sz w:val="24"/>
+          <w:szCs w:val="24"/>
+        </w:rPr>
+        <w:t xml:space="preserve">Depois disso, acesse o navegador com a seguinte </w:t>
       </w:r>
       <w:proofErr w:type="spellStart"/>
       <w:r>
@@ -2509,84 +3631,200 @@
           <w:sz w:val="24"/>
           <w:szCs w:val="24"/>
         </w:rPr>
-        <w:t>hibernate</w:t>
-      </w:r>
-      <w:proofErr w:type="spellEnd"/>
-      <w:r>
-        <w:rPr>
-          <w:sz w:val="24"/>
-          <w:szCs w:val="24"/>
-        </w:rPr>
-        <w:t xml:space="preserve"> criar essa tabela</w:t>
-      </w:r>
-      <w:proofErr w:type="gramStart"/>
-      <w:r>
-        <w:rPr>
-          <w:sz w:val="24"/>
-          <w:szCs w:val="24"/>
-        </w:rPr>
-        <w:t xml:space="preserve">, </w:t>
-      </w:r>
-      <w:r>
-        <w:rPr>
-          <w:sz w:val="24"/>
-          <w:szCs w:val="24"/>
-        </w:rPr>
-        <w:t>insira</w:t>
-      </w:r>
-      <w:proofErr w:type="gramEnd"/>
-      <w:r>
-        <w:rPr>
-          <w:sz w:val="24"/>
-          <w:szCs w:val="24"/>
-        </w:rPr>
-        <w:t xml:space="preserve"> uma linha teste só para se </w:t>
-      </w:r>
-      <w:proofErr w:type="spellStart"/>
-      <w:r>
-        <w:rPr>
-          <w:sz w:val="24"/>
-          <w:szCs w:val="24"/>
-        </w:rPr>
-        <w:t>logar</w:t>
-      </w:r>
-      <w:proofErr w:type="spellEnd"/>
-      <w:r>
-        <w:rPr>
-          <w:sz w:val="24"/>
-          <w:szCs w:val="24"/>
-        </w:rPr>
-        <w:t xml:space="preserve"> no sistema.</w:t>
-      </w:r>
-    </w:p>
-    <w:p>
-      <w:pPr>
-        <w:pStyle w:val="PargrafodaLista"/>
-        <w:rPr>
-          <w:sz w:val="24"/>
-          <w:szCs w:val="24"/>
-        </w:rPr>
-      </w:pPr>
-    </w:p>
-    <w:p>
-      <w:pPr>
-        <w:pStyle w:val="PargrafodaLista"/>
-        <w:rPr>
-          <w:sz w:val="24"/>
-          <w:szCs w:val="24"/>
-        </w:rPr>
-      </w:pPr>
-    </w:p>
-    <w:p>
-      <w:pPr>
-        <w:pStyle w:val="PargrafodaLista"/>
-        <w:rPr>
-          <w:sz w:val="24"/>
-          <w:szCs w:val="24"/>
-        </w:rPr>
-      </w:pPr>
+        <w:t>url</w:t>
+      </w:r>
       <w:bookmarkStart w:id="0" w:name="_GoBack"/>
       <w:bookmarkEnd w:id="0"/>
+      <w:proofErr w:type="spellEnd"/>
+    </w:p>
+    <w:p>
+      <w:pPr>
+        <w:pStyle w:val="PargrafodaLista"/>
+        <w:rPr>
+          <w:sz w:val="24"/>
+          <w:szCs w:val="24"/>
+        </w:rPr>
+      </w:pPr>
+    </w:p>
+    <w:p>
+      <w:pPr>
+        <w:pStyle w:val="PargrafodaLista"/>
+        <w:rPr>
+          <w:sz w:val="24"/>
+          <w:szCs w:val="24"/>
+        </w:rPr>
+      </w:pPr>
+      <w:r>
+        <w:rPr>
+          <w:noProof/>
+          <w:lang w:eastAsia="pt-BR"/>
+        </w:rPr>
+        <w:drawing>
+          <wp:inline distT="0" distB="0" distL="0" distR="0" wp14:anchorId="1A99AC25" wp14:editId="50F9176C">
+            <wp:extent cx="4200525" cy="657225"/>
+            <wp:effectExtent l="0" t="0" r="9525" b="9525"/>
+            <wp:docPr id="41" name="Imagem 41"/>
+            <wp:cNvGraphicFramePr>
+              <a:graphicFrameLocks xmlns:a="http://schemas.openxmlformats.org/drawingml/2006/main" noChangeAspect="1"/>
+            </wp:cNvGraphicFramePr>
+            <a:graphic xmlns:a="http://schemas.openxmlformats.org/drawingml/2006/main">
+              <a:graphicData uri="http://schemas.openxmlformats.org/drawingml/2006/picture">
+                <pic:pic xmlns:pic="http://schemas.openxmlformats.org/drawingml/2006/picture">
+                  <pic:nvPicPr>
+                    <pic:cNvPr id="0" name=""/>
+                    <pic:cNvPicPr/>
+                  </pic:nvPicPr>
+                  <pic:blipFill>
+                    <a:blip r:embed="rId26"/>
+                    <a:stretch>
+                      <a:fillRect/>
+                    </a:stretch>
+                  </pic:blipFill>
+                  <pic:spPr>
+                    <a:xfrm>
+                      <a:off x="0" y="0"/>
+                      <a:ext cx="4200525" cy="657225"/>
+                    </a:xfrm>
+                    <a:prstGeom prst="rect">
+                      <a:avLst/>
+                    </a:prstGeom>
+                  </pic:spPr>
+                </pic:pic>
+              </a:graphicData>
+            </a:graphic>
+          </wp:inline>
+        </w:drawing>
+      </w:r>
+    </w:p>
+    <w:p>
+      <w:pPr>
+        <w:pStyle w:val="PargrafodaLista"/>
+        <w:rPr>
+          <w:sz w:val="24"/>
+          <w:szCs w:val="24"/>
+        </w:rPr>
+      </w:pPr>
+    </w:p>
+    <w:p>
+      <w:pPr>
+        <w:pStyle w:val="PargrafodaLista"/>
+        <w:rPr>
+          <w:sz w:val="24"/>
+          <w:szCs w:val="24"/>
+        </w:rPr>
+      </w:pPr>
+    </w:p>
+    <w:p>
+      <w:pPr>
+        <w:pStyle w:val="PargrafodaLista"/>
+        <w:rPr>
+          <w:sz w:val="24"/>
+          <w:szCs w:val="24"/>
+        </w:rPr>
+      </w:pPr>
+      <w:r>
+        <w:rPr>
+          <w:sz w:val="24"/>
+          <w:szCs w:val="24"/>
+        </w:rPr>
+        <w:t xml:space="preserve">Se já tiver feito </w:t>
+      </w:r>
+      <w:r>
+        <w:rPr>
+          <w:sz w:val="24"/>
+          <w:szCs w:val="24"/>
+        </w:rPr>
+        <w:t xml:space="preserve">a </w:t>
+      </w:r>
+      <w:r>
+        <w:rPr>
+          <w:sz w:val="24"/>
+          <w:szCs w:val="24"/>
+        </w:rPr>
+        <w:t>etapa</w:t>
+      </w:r>
+      <w:r>
+        <w:rPr>
+          <w:sz w:val="24"/>
+          <w:szCs w:val="24"/>
+        </w:rPr>
+        <w:t xml:space="preserve"> anterior de adicionar o projeto no </w:t>
+      </w:r>
+      <w:proofErr w:type="spellStart"/>
+      <w:proofErr w:type="gramStart"/>
+      <w:r>
+        <w:rPr>
+          <w:sz w:val="24"/>
+          <w:szCs w:val="24"/>
+        </w:rPr>
+        <w:t>TomCat</w:t>
+      </w:r>
+      <w:proofErr w:type="spellEnd"/>
+      <w:proofErr w:type="gramEnd"/>
+      <w:r>
+        <w:rPr>
+          <w:sz w:val="24"/>
+          <w:szCs w:val="24"/>
+        </w:rPr>
+        <w:t xml:space="preserve"> é só subir o </w:t>
+      </w:r>
+      <w:r>
+        <w:rPr>
+          <w:sz w:val="24"/>
+          <w:szCs w:val="24"/>
+        </w:rPr>
+        <w:t xml:space="preserve">servidor </w:t>
+      </w:r>
+      <w:r>
+        <w:rPr>
+          <w:sz w:val="24"/>
+          <w:szCs w:val="24"/>
+        </w:rPr>
+        <w:t xml:space="preserve">e acessar a mesma </w:t>
+      </w:r>
+      <w:proofErr w:type="spellStart"/>
+      <w:r>
+        <w:rPr>
+          <w:sz w:val="24"/>
+          <w:szCs w:val="24"/>
+        </w:rPr>
+        <w:t>url</w:t>
+      </w:r>
+      <w:proofErr w:type="spellEnd"/>
+      <w:r>
+        <w:rPr>
+          <w:sz w:val="24"/>
+          <w:szCs w:val="24"/>
+        </w:rPr>
+        <w:t xml:space="preserve"> direto.</w:t>
+      </w:r>
+    </w:p>
+    <w:p>
+      <w:pPr>
+        <w:pStyle w:val="PargrafodaLista"/>
+        <w:rPr>
+          <w:sz w:val="24"/>
+          <w:szCs w:val="24"/>
+        </w:rPr>
+      </w:pPr>
+    </w:p>
+    <w:p>
+      <w:pPr>
+        <w:pStyle w:val="PargrafodaLista"/>
+        <w:rPr>
+          <w:sz w:val="24"/>
+          <w:szCs w:val="24"/>
+        </w:rPr>
+      </w:pPr>
+    </w:p>
+    <w:p>
+      <w:pPr>
+        <w:pStyle w:val="PargrafodaLista"/>
+        <w:rPr>
+          <w:sz w:val="24"/>
+          <w:szCs w:val="24"/>
+        </w:rPr>
+      </w:pPr>
       <w:r>
         <w:rPr>
           <w:sz w:val="24"/>
@@ -3626,7 +4864,7 @@
 </file>
 
 <file path=customXml/itemProps1.xml><?xml version="1.0" encoding="utf-8"?>
-<ds:datastoreItem xmlns:ds="http://schemas.openxmlformats.org/officeDocument/2006/customXml" ds:itemID="{67499085-CF6D-4226-A2C5-8706FB4E54E9}">
+<ds:datastoreItem xmlns:ds="http://schemas.openxmlformats.org/officeDocument/2006/customXml" ds:itemID="{58EA9F3A-22DD-459D-B37F-E60D9C736FE0}">
   <ds:schemaRefs>
     <ds:schemaRef ds:uri="http://schemas.openxmlformats.org/officeDocument/2006/bibliography"/>
   </ds:schemaRefs>

</xml_diff>